<commit_message>
Adição do link do Git
</commit_message>
<xml_diff>
--- a/DOCS/TrabalhoBD.docx
+++ b/DOCS/TrabalhoBD.docx
@@ -1568,13 +1568,49 @@
           <w:ilvl w:val="0"/>
           <w:numId w:val="0"/>
         </w:numPr>
-        <w:ind w:left="720" w:hanging="360"/>
+        <w:bidi w:val="0"/>
+        <w:spacing w:before="0" w:after="0"/>
+        <w:ind w:left="0" w:right="0" w:hanging="0"/>
         <w:jc w:val="left"/>
-        <w:rPr>
-          <w:b/>
+        <w:rPr/>
+      </w:pPr>
+      <w:r>
+        <w:rPr>
           <w:b/>
           <w:sz w:val="24"/>
           <w:szCs w:val="24"/>
+        </w:rPr>
+        <w:t xml:space="preserve">GitHub do Projeto: </w:t>
+      </w:r>
+      <w:hyperlink r:id="rId4">
+        <w:r>
+          <w:rPr>
+            <w:rStyle w:val="LinkdaInternet"/>
+            <w:b w:val="false"/>
+            <w:bCs w:val="false"/>
+            <w:sz w:val="24"/>
+            <w:szCs w:val="24"/>
+          </w:rPr>
+          <w:t>https://github.com/SinvalVJunior/Eldoom</w:t>
+        </w:r>
+      </w:hyperlink>
+    </w:p>
+    <w:p>
+      <w:pPr>
+        <w:pStyle w:val="LOnormal"/>
+        <w:widowControl/>
+        <w:numPr>
+          <w:ilvl w:val="0"/>
+          <w:numId w:val="0"/>
+        </w:numPr>
+        <w:bidi w:val="0"/>
+        <w:spacing w:before="0" w:after="0"/>
+        <w:ind w:left="0" w:right="0" w:hanging="0"/>
+        <w:jc w:val="left"/>
+        <w:rPr>
+          <w:b w:val="false"/>
+          <w:b w:val="false"/>
+          <w:bCs w:val="false"/>
         </w:rPr>
       </w:pPr>
       <w:r>
@@ -1745,7 +1781,7 @@
                     </pic:cNvPicPr>
                   </pic:nvPicPr>
                   <pic:blipFill>
-                    <a:blip r:embed="rId3"/>
+                    <a:blip r:embed="rId5"/>
                     <a:stretch>
                       <a:fillRect/>
                     </a:stretch>
@@ -7462,8 +7498,9 @@
         <w:jc w:val="left"/>
         <w:rPr>
           <w:rFonts w:ascii="Arial" w:hAnsi="Arial"/>
-          <w:b w:val="false"/>
-          <w:b/>
+          <w:b/>
+          <w:b/>
+          <w:i w:val="false"/>
           <w:i w:val="false"/>
           <w:caps w:val="false"/>
           <w:smallCaps w:val="false"/>
@@ -7536,6 +7573,8 @@
         <w:rPr>
           <w:rFonts w:ascii="Arial" w:hAnsi="Arial"/>
           <w:b w:val="false"/>
+          <w:b w:val="false"/>
+          <w:i w:val="false"/>
           <w:i w:val="false"/>
           <w:caps w:val="false"/>
           <w:smallCaps w:val="false"/>
@@ -7567,6 +7606,8 @@
         <w:rPr>
           <w:rFonts w:ascii="Arial" w:hAnsi="Arial"/>
           <w:b w:val="false"/>
+          <w:b w:val="false"/>
+          <w:i w:val="false"/>
           <w:i w:val="false"/>
           <w:caps w:val="false"/>
           <w:smallCaps w:val="false"/>
@@ -7598,6 +7639,8 @@
         <w:rPr>
           <w:rFonts w:ascii="Arial" w:hAnsi="Arial"/>
           <w:b w:val="false"/>
+          <w:b w:val="false"/>
+          <w:i w:val="false"/>
           <w:i w:val="false"/>
           <w:caps w:val="false"/>
           <w:smallCaps w:val="false"/>
@@ -8321,6 +8364,8 @@
         <w:rPr>
           <w:rFonts w:ascii="Arial" w:hAnsi="Arial"/>
           <w:b w:val="false"/>
+          <w:b w:val="false"/>
+          <w:i w:val="false"/>
           <w:i w:val="false"/>
           <w:caps w:val="false"/>
           <w:smallCaps w:val="false"/>
@@ -8352,6 +8397,8 @@
         <w:rPr>
           <w:rFonts w:ascii="Arial" w:hAnsi="Arial"/>
           <w:b w:val="false"/>
+          <w:b w:val="false"/>
+          <w:i w:val="false"/>
           <w:i w:val="false"/>
           <w:caps w:val="false"/>
           <w:smallCaps w:val="false"/>
@@ -8401,6 +8448,8 @@
         <w:rPr>
           <w:rFonts w:ascii="Arial" w:hAnsi="Arial"/>
           <w:b w:val="false"/>
+          <w:b w:val="false"/>
+          <w:i w:val="false"/>
           <w:i w:val="false"/>
           <w:caps w:val="false"/>
           <w:smallCaps w:val="false"/>
@@ -8555,6 +8604,8 @@
         <w:rPr>
           <w:rFonts w:ascii="Arial" w:hAnsi="Arial"/>
           <w:b w:val="false"/>
+          <w:b w:val="false"/>
+          <w:i w:val="false"/>
           <w:i w:val="false"/>
           <w:caps w:val="false"/>
           <w:smallCaps w:val="false"/>
@@ -9492,18 +9543,42 @@
           <w:sz w:val="20"/>
           <w:szCs w:val="20"/>
         </w:rPr>
-        <w:t xml:space="preserve">INSERT INTO trabalho (id, titulo, conteudo, professorid, turmaid, dataenvio, dataavaliacao, nota) VALUES (default, 'Modelagem de Software', 'Metodologia SCRUM', 3, 3, '2020-12-03 23:59:54.000000', '2020-12-13 23:59:26.000000', </w:t>
-      </w:r>
-      <w:r>
-        <w:rPr>
-          <w:rFonts w:ascii="Arial" w:hAnsi="Arial"/>
-          <w:b w:val="false"/>
-          <w:i w:val="false"/>
-          <w:color w:val="000000"/>
-          <w:sz w:val="20"/>
-          <w:szCs w:val="20"/>
-        </w:rPr>
-        <w:t>57</w:t>
+        <w:t>INSERT INTO trabalho (id, titulo, conteudo, professorid, turmaid, dataenvio, dataavaliacao, nota) VALUES (default, 'Modelagem de Software', 'Metodologia SCRUM', 3, 3, '2020-12-03 23:59:54.000000', '2020-12-13 23:59:26.000000', 57.0000);</w:t>
+      </w:r>
+      <w:r>
+        <w:rPr>
+          <w:rFonts w:ascii="Arial" w:hAnsi="Arial"/>
+          <w:b/>
+          <w:color w:val="000000"/>
+          <w:sz w:val="20"/>
+          <w:szCs w:val="20"/>
+        </w:rPr>
+        <w:br/>
+        <w:br/>
+      </w:r>
+      <w:r>
+        <w:rPr>
+          <w:rFonts w:ascii="Arial" w:hAnsi="Arial"/>
+          <w:b w:val="false"/>
+          <w:i w:val="false"/>
+          <w:color w:val="000000"/>
+          <w:sz w:val="20"/>
+          <w:szCs w:val="20"/>
+        </w:rPr>
+        <w:t xml:space="preserve">INSERT INTO trabalho (id, titulo, conteudo, professorid, turmaid, dataenvio, dataavaliacao, nota) VALUES (default, 'Estruturas de Dados II', 'Arvore B', 4, 2, '2020-12-04 23:59:04.000000', '2020-12-13 23:59:31.000000', </w:t>
+      </w:r>
+      <w:r>
+        <w:rPr>
+          <w:rFonts w:eastAsia="NSimSun" w:cs="Arial" w:ascii="Arial" w:hAnsi="Arial"/>
+          <w:b w:val="false"/>
+          <w:i w:val="false"/>
+          <w:color w:val="000000"/>
+          <w:kern w:val="2"/>
+          <w:sz w:val="20"/>
+          <w:szCs w:val="20"/>
+          <w:lang w:val="pt-BR" w:eastAsia="zh-CN" w:bidi="hi-IN"/>
+        </w:rPr>
+        <w:t>95</w:t>
       </w:r>
       <w:r>
         <w:rPr>
@@ -9536,75 +9611,7 @@
           <w:sz w:val="20"/>
           <w:szCs w:val="20"/>
         </w:rPr>
-        <w:t xml:space="preserve">INSERT INTO trabalho (id, titulo, conteudo, professorid, turmaid, dataenvio, dataavaliacao, nota) VALUES (default, 'Estruturas de Dados II', 'Arvore B', 4, 2, '2020-12-04 23:59:04.000000', '2020-12-13 23:59:31.000000', </w:t>
-      </w:r>
-      <w:r>
-        <w:rPr>
-          <w:rFonts w:eastAsia="NSimSun" w:cs="Arial" w:ascii="Arial" w:hAnsi="Arial"/>
-          <w:b w:val="false"/>
-          <w:i w:val="false"/>
-          <w:color w:val="000000"/>
-          <w:kern w:val="2"/>
-          <w:sz w:val="20"/>
-          <w:szCs w:val="20"/>
-          <w:lang w:val="pt-BR" w:eastAsia="zh-CN" w:bidi="hi-IN"/>
-        </w:rPr>
-        <w:t>95</w:t>
-      </w:r>
-      <w:r>
-        <w:rPr>
-          <w:rFonts w:ascii="Arial" w:hAnsi="Arial"/>
-          <w:b w:val="false"/>
-          <w:i w:val="false"/>
-          <w:color w:val="000000"/>
-          <w:sz w:val="20"/>
-          <w:szCs w:val="20"/>
-        </w:rPr>
-        <w:t>.0000);</w:t>
-      </w:r>
-      <w:r>
-        <w:rPr>
-          <w:rFonts w:ascii="Arial" w:hAnsi="Arial"/>
-          <w:b/>
-          <w:color w:val="000000"/>
-          <w:sz w:val="20"/>
-          <w:szCs w:val="20"/>
-        </w:rPr>
-        <w:br/>
-        <w:br/>
-      </w:r>
-      <w:r>
-        <w:rPr>
-          <w:rFonts w:ascii="Arial" w:hAnsi="Arial"/>
-          <w:b w:val="false"/>
-          <w:i w:val="false"/>
-          <w:color w:val="000000"/>
-          <w:sz w:val="20"/>
-          <w:szCs w:val="20"/>
-        </w:rPr>
-        <w:t xml:space="preserve">INSERT INTO trabalho (id, titulo, conteudo, professorid, turmaid, dataenvio, dataavaliacao, nota) VALUES (default, 'Sistemas Operacionais', 'Kernel', 5, 1, '2020-12-05 23:59:08.000000', </w:t>
-      </w:r>
-      <w:r>
-        <w:rPr>
-          <w:rFonts w:ascii="Arial" w:hAnsi="Arial"/>
-          <w:b w:val="false"/>
-          <w:i w:val="false"/>
-          <w:color w:val="000000"/>
-          <w:sz w:val="20"/>
-          <w:szCs w:val="20"/>
-        </w:rPr>
-        <w:t>null</w:t>
-      </w:r>
-      <w:r>
-        <w:rPr>
-          <w:rFonts w:ascii="Arial" w:hAnsi="Arial"/>
-          <w:b w:val="false"/>
-          <w:i w:val="false"/>
-          <w:color w:val="000000"/>
-          <w:sz w:val="20"/>
-          <w:szCs w:val="20"/>
-        </w:rPr>
-        <w:t>, null);</w:t>
+        <w:t>INSERT INTO trabalho (id, titulo, conteudo, professorid, turmaid, dataenvio, dataavaliacao, nota) VALUES (default, 'Sistemas Operacionais', 'Kernel', 5, 1, '2020-12-05 23:59:08.000000', null, null);</w:t>
       </w:r>
       <w:r>
         <w:rPr>
@@ -10454,6 +10461,14 @@
     <w:name w:val="Símbolos de numeração"/>
     <w:qFormat/>
     <w:rPr/>
+  </w:style>
+  <w:style w:type="character" w:styleId="LinkdaInternet">
+    <w:name w:val="Link da Internet"/>
+    <w:rPr>
+      <w:color w:val="000080"/>
+      <w:u w:val="single"/>
+      <w:lang w:val="zxx" w:eastAsia="zxx" w:bidi="zxx"/>
+    </w:rPr>
   </w:style>
   <w:style w:type="paragraph" w:styleId="Ttulo">
     <w:name w:val="Título"/>

</xml_diff>